<commit_message>
2021年9月27日星期一 1、从码流文件中提取一个NALU，并去除NALU中的leading_zero_8bits（如有），zero_byte，起始码（start_code_prefix_one_3bytes），trailing_zero_8bits（如有）； 2、阅读spec Annex B Byte stream format；
</commit_message>
<xml_diff>
--- a/simplest_h265_codec/readme.docx
+++ b/simplest_h265_codec/readme.docx
@@ -1043,26 +1043,9 @@
         <w:t>内容打印的实现；</w:t>
       </w:r>
     </w:p>
-    <w:p>
-      <w:pPr>
-        <w:rPr>
-          <w:rFonts w:hint="eastAsia"/>
-        </w:rPr>
-      </w:pPr>
-    </w:p>
-    <w:p>
-      <w:pPr>
-        <w:rPr>
-          <w:rFonts w:hint="eastAsia"/>
-        </w:rPr>
-      </w:pPr>
-    </w:p>
-    <w:p>
-      <w:pPr>
-        <w:rPr>
-          <w:rFonts w:hint="eastAsia"/>
-        </w:rPr>
-      </w:pPr>
+    <w:p/>
+    <w:p/>
+    <w:p>
       <w:r>
         <w:rPr>
           <w:rFonts w:hint="eastAsia"/>
@@ -1098,25 +1081,6 @@
           <w:rFonts w:hint="eastAsia"/>
         </w:rPr>
         <w:t>日星期六</w:t>
-      </w:r>
-    </w:p>
-    <w:p>
-      <w:pPr>
-        <w:pStyle w:val="a6"/>
-        <w:numPr>
-          <w:ilvl w:val="0"/>
-          <w:numId w:val="1"/>
-        </w:numPr>
-        <w:ind w:firstLineChars="0"/>
-        <w:rPr>
-          <w:rFonts w:hint="eastAsia"/>
-        </w:rPr>
-      </w:pPr>
-      <w:r>
-        <w:rPr>
-          <w:rFonts w:hint="eastAsia"/>
-        </w:rPr>
-        <w:t>注释全部改为英文；</w:t>
       </w:r>
     </w:p>
     <w:p>
@@ -1132,12 +1096,204 @@
         <w:rPr>
           <w:rFonts w:hint="eastAsia"/>
         </w:rPr>
+        <w:t>注释全部改为英文；</w:t>
+      </w:r>
+    </w:p>
+    <w:p>
+      <w:pPr>
+        <w:pStyle w:val="a6"/>
+        <w:numPr>
+          <w:ilvl w:val="0"/>
+          <w:numId w:val="1"/>
+        </w:numPr>
+        <w:ind w:firstLineChars="0"/>
+      </w:pPr>
+      <w:r>
+        <w:rPr>
+          <w:rFonts w:hint="eastAsia"/>
+        </w:rPr>
         <w:t>命名习惯更加适合自己；</w:t>
+      </w:r>
+    </w:p>
+    <w:p>
+      <w:pPr>
+        <w:rPr>
+          <w:rFonts w:hint="eastAsia"/>
+        </w:rPr>
+      </w:pPr>
+    </w:p>
+    <w:p>
+      <w:pPr>
+        <w:rPr>
+          <w:rFonts w:hint="eastAsia"/>
+        </w:rPr>
+      </w:pPr>
+    </w:p>
+    <w:p>
+      <w:pPr>
+        <w:rPr>
+          <w:rFonts w:hint="eastAsia"/>
+        </w:rPr>
+      </w:pPr>
+      <w:r>
+        <w:rPr>
+          <w:rFonts w:hint="eastAsia"/>
+        </w:rPr>
+        <w:t>2021</w:t>
+      </w:r>
+      <w:r>
+        <w:rPr>
+          <w:rFonts w:hint="eastAsia"/>
+        </w:rPr>
+        <w:t>年</w:t>
+      </w:r>
+      <w:r>
+        <w:rPr>
+          <w:rFonts w:hint="eastAsia"/>
+        </w:rPr>
+        <w:t>9</w:t>
+      </w:r>
+      <w:r>
+        <w:rPr>
+          <w:rFonts w:hint="eastAsia"/>
+        </w:rPr>
+        <w:t>月</w:t>
+      </w:r>
+      <w:r>
+        <w:rPr>
+          <w:rFonts w:hint="eastAsia"/>
+        </w:rPr>
+        <w:t>27</w:t>
+      </w:r>
+      <w:r>
+        <w:rPr>
+          <w:rFonts w:hint="eastAsia"/>
+        </w:rPr>
+        <w:t>日星期一</w:t>
+      </w:r>
+    </w:p>
+    <w:p>
+      <w:pPr>
+        <w:rPr>
+          <w:rFonts w:hint="eastAsia"/>
+        </w:rPr>
+      </w:pPr>
+      <w:r>
+        <w:rPr>
+          <w:rFonts w:hint="eastAsia"/>
+        </w:rPr>
+        <w:t>1</w:t>
+      </w:r>
+      <w:r>
+        <w:rPr>
+          <w:rFonts w:hint="eastAsia"/>
+        </w:rPr>
+        <w:t>、从码流文件中提取一个</w:t>
+      </w:r>
+      <w:r>
+        <w:rPr>
+          <w:rFonts w:hint="eastAsia"/>
+        </w:rPr>
+        <w:t>NALU</w:t>
+      </w:r>
+      <w:r>
+        <w:rPr>
+          <w:rFonts w:hint="eastAsia"/>
+        </w:rPr>
+        <w:t>，并去除</w:t>
+      </w:r>
+      <w:r>
+        <w:rPr>
+          <w:rFonts w:hint="eastAsia"/>
+        </w:rPr>
+        <w:t>NALU</w:t>
+      </w:r>
+      <w:r>
+        <w:rPr>
+          <w:rFonts w:hint="eastAsia"/>
+        </w:rPr>
+        <w:t>中的</w:t>
+      </w:r>
+      <w:r>
+        <w:t>leading_zero_8bits</w:t>
+      </w:r>
+      <w:r>
+        <w:rPr>
+          <w:rFonts w:hint="eastAsia"/>
+        </w:rPr>
+        <w:t>（如有）</w:t>
+      </w:r>
+      <w:r>
+        <w:rPr>
+          <w:rFonts w:hint="eastAsia"/>
+        </w:rPr>
+        <w:t>，</w:t>
+      </w:r>
+      <w:r>
+        <w:t>zero_byte</w:t>
+      </w:r>
+      <w:r>
+        <w:rPr>
+          <w:rFonts w:hint="eastAsia"/>
+        </w:rPr>
+        <w:t>，</w:t>
+      </w:r>
+      <w:r>
+        <w:rPr>
+          <w:rFonts w:hint="eastAsia"/>
+        </w:rPr>
+        <w:t>起始码（</w:t>
+      </w:r>
+      <w:r>
+        <w:t>start_code_prefix_one_3bytes</w:t>
+      </w:r>
+      <w:r>
+        <w:rPr>
+          <w:rFonts w:hint="eastAsia"/>
+        </w:rPr>
+        <w:t>），</w:t>
+      </w:r>
+      <w:r>
+        <w:t>trailing_zero_8bits</w:t>
+      </w:r>
+      <w:r>
+        <w:rPr>
+          <w:rFonts w:hint="eastAsia"/>
+        </w:rPr>
+        <w:t>（如有）；</w:t>
+      </w:r>
+    </w:p>
+    <w:p>
+      <w:r>
+        <w:rPr>
+          <w:rFonts w:hint="eastAsia"/>
+        </w:rPr>
+        <w:t>2</w:t>
+      </w:r>
+      <w:r>
+        <w:rPr>
+          <w:rFonts w:hint="eastAsia"/>
+        </w:rPr>
+        <w:t>、阅读</w:t>
+      </w:r>
+      <w:r>
+        <w:rPr>
+          <w:rFonts w:hint="eastAsia"/>
+        </w:rPr>
+        <w:t xml:space="preserve">spec </w:t>
+      </w:r>
+      <w:r>
+        <w:t>Annex B Byte stream format</w:t>
+      </w:r>
+      <w:r>
+        <w:rPr>
+          <w:rFonts w:hint="eastAsia"/>
+        </w:rPr>
+        <w:t>；</w:t>
       </w:r>
       <w:bookmarkStart w:id="0" w:name="_GoBack"/>
       <w:bookmarkEnd w:id="0"/>
     </w:p>
-    <w:p/>
     <w:sectPr>
       <w:pgSz w:w="11906" w:h="16838"/>
       <w:pgMar w:top="1440" w:right="1800" w:bottom="1440" w:left="1800" w:header="851" w:footer="992" w:gutter="0"/>

</xml_diff>